<commit_message>
Nova formatação projeto com novos arquivos
</commit_message>
<xml_diff>
--- a/CRDen.docx
+++ b/CRDen.docx
@@ -16,7 +16,22 @@
           <w:rFonts w:ascii="Arial" w:hAnsi="Arial" w:cs="Arial"/>
           <w:b/>
         </w:rPr>
-        <w:t>EXCELENTÍSSIMO SENHOR DOUTOR JUIZ DE DIREITO DA 2ª VARA JUDICIAL DA COMARCA DE CONCHAS/SP.</w:t>
+        <w:t xml:space="preserve">EXCELENTÍSSIMO SENHOR DOUTOR JUIZ DE DIREITO DA 2ª VARA JUDICIAL DA </w:t>
+      </w:r>
+      <w:r>
+        <w:rPr>
+          <w:rFonts w:ascii="Arial" w:hAnsi="Arial" w:cs="Arial"/>
+          <w:b/>
+          <w:u w:val="single"/>
+        </w:rPr>
+        <w:t>COMARCA</w:t>
+      </w:r>
+      <w:r>
+        <w:rPr>
+          <w:rFonts w:ascii="Arial" w:hAnsi="Arial" w:cs="Arial"/>
+          <w:b/>
+        </w:rPr>
+        <w:t xml:space="preserve"> DE CONCHAS/SP.</w:t>
       </w:r>
     </w:p>
     <w:p>
@@ -173,13 +188,26 @@
           <w:rFonts w:ascii="Arial" w:hAnsi="Arial" w:cs="Arial"/>
           <w:u w:val="single"/>
         </w:rPr>
-        <w:t>Pereiras</w:t>
-      </w:r>
-      <w:r>
-        <w:rPr>
-          <w:rFonts w:ascii="Arial" w:hAnsi="Arial" w:cs="Arial"/>
-        </w:rPr>
-        <w:t xml:space="preserve">, nesta comarca de Conchas, </w:t>
+        <w:t>cidade</w:t>
+      </w:r>
+      <w:r>
+        <w:rPr>
+          <w:rFonts w:ascii="Arial" w:hAnsi="Arial" w:cs="Arial"/>
+        </w:rPr>
+        <w:t xml:space="preserve">, nesta comarca de </w:t>
+      </w:r>
+      <w:r>
+        <w:rPr>
+          <w:rFonts w:ascii="Arial" w:hAnsi="Arial" w:cs="Arial"/>
+          <w:u w:val="single"/>
+        </w:rPr>
+        <w:t>comarca</w:t>
+      </w:r>
+      <w:r>
+        <w:rPr>
+          <w:rFonts w:ascii="Arial" w:hAnsi="Arial" w:cs="Arial"/>
+        </w:rPr>
+        <w:t xml:space="preserve">, </w:t>
       </w:r>
       <w:r>
         <w:rPr>
@@ -3092,29 +3120,6 @@
 </file>
 
 <file path=customXml/item1.xml><?xml version="1.0" encoding="utf-8"?>
-<p:properties xmlns:p="http://schemas.microsoft.com/office/2006/metadata/properties" xmlns:xsi="http://www.w3.org/2001/XMLSchema-instance" xmlns:pc="http://schemas.microsoft.com/office/infopath/2007/PartnerControls">
-  <documentManagement>
-    <SharedWithUsers xmlns="e4f26b54-c263-404d-abd2-b619fe93ea3e">
-      <UserInfo>
-        <DisplayName>Fernanda Cristina Rodrigues Gomes</DisplayName>
-        <AccountId>3314</AccountId>
-        <AccountType/>
-      </UserInfo>
-    </SharedWithUsers>
-  </documentManagement>
-</p:properties>
-</file>
-
-<file path=customXml/item2.xml><?xml version="1.0" encoding="utf-8"?>
-<?mso-contentType ?>
-<FormTemplates xmlns="http://schemas.microsoft.com/sharepoint/v3/contenttype/forms">
-  <Display>DocumentLibraryForm</Display>
-  <Edit>DocumentLibraryForm</Edit>
-  <New>DocumentLibraryForm</New>
-</FormTemplates>
-</file>
-
-<file path=customXml/item3.xml><?xml version="1.0" encoding="utf-8"?>
 <ct:contentTypeSchema xmlns:ct="http://schemas.microsoft.com/office/2006/metadata/contentType" xmlns:ma="http://schemas.microsoft.com/office/2006/metadata/properties/metaAttributes" ct:_="" ma:_="" ma:contentTypeName="Documento" ma:contentTypeID="0x0101003E03A60EF4EC4E48A77FD608DF17A88D" ma:contentTypeVersion="10" ma:contentTypeDescription="Crie um novo documento." ma:contentTypeScope="" ma:versionID="def38ac805572f8d4516a3e66bbd466b">
   <xsd:schema xmlns:xsd="http://www.w3.org/2001/XMLSchema" xmlns:xs="http://www.w3.org/2001/XMLSchema" xmlns:p="http://schemas.microsoft.com/office/2006/metadata/properties" xmlns:ns2="e4f26b54-c263-404d-abd2-b619fe93ea3e" xmlns:ns3="d20ca4c6-e862-48a6-bb2d-0e736e38b4f5" targetNamespace="http://schemas.microsoft.com/office/2006/metadata/properties" ma:root="true" ma:fieldsID="4cb94f0712679c94ac227a7f1c2fbcfa" ns2:_="" ns3:_="">
     <xsd:import namespace="e4f26b54-c263-404d-abd2-b619fe93ea3e"/>
@@ -3317,25 +3322,30 @@
 </ct:contentTypeSchema>
 </file>
 
-<file path=customXml/itemProps1.xml><?xml version="1.0" encoding="utf-8"?>
-<ds:datastoreItem xmlns:ds="http://schemas.openxmlformats.org/officeDocument/2006/customXml" ds:itemID="{4BE73506-C5FD-40A9-902D-818BB8472A68}">
-  <ds:schemaRefs>
-    <ds:schemaRef ds:uri="http://schemas.microsoft.com/office/2006/metadata/properties"/>
-    <ds:schemaRef ds:uri="http://schemas.microsoft.com/office/infopath/2007/PartnerControls"/>
-    <ds:schemaRef ds:uri="e4f26b54-c263-404d-abd2-b619fe93ea3e"/>
-  </ds:schemaRefs>
-</ds:datastoreItem>
+<file path=customXml/item2.xml><?xml version="1.0" encoding="utf-8"?>
+<?mso-contentType ?>
+<FormTemplates xmlns="http://schemas.microsoft.com/sharepoint/v3/contenttype/forms">
+  <Display>DocumentLibraryForm</Display>
+  <Edit>DocumentLibraryForm</Edit>
+  <New>DocumentLibraryForm</New>
+</FormTemplates>
 </file>
 
-<file path=customXml/itemProps2.xml><?xml version="1.0" encoding="utf-8"?>
-<ds:datastoreItem xmlns:ds="http://schemas.openxmlformats.org/officeDocument/2006/customXml" ds:itemID="{2F9E30A7-3D5F-4AC9-9AFA-8CA418DBF38B}">
-  <ds:schemaRefs>
-    <ds:schemaRef ds:uri="http://schemas.microsoft.com/sharepoint/v3/contenttype/forms"/>
-  </ds:schemaRefs>
-</ds:datastoreItem>
+<file path=customXml/item3.xml><?xml version="1.0" encoding="utf-8"?>
+<p:properties xmlns:p="http://schemas.microsoft.com/office/2006/metadata/properties" xmlns:xsi="http://www.w3.org/2001/XMLSchema-instance" xmlns:pc="http://schemas.microsoft.com/office/infopath/2007/PartnerControls">
+  <documentManagement>
+    <SharedWithUsers xmlns="e4f26b54-c263-404d-abd2-b619fe93ea3e">
+      <UserInfo>
+        <DisplayName>Fernanda Cristina Rodrigues Gomes</DisplayName>
+        <AccountId>3314</AccountId>
+        <AccountType/>
+      </UserInfo>
+    </SharedWithUsers>
+  </documentManagement>
+</p:properties>
 </file>
 
-<file path=customXml/itemProps3.xml><?xml version="1.0" encoding="utf-8"?>
+<file path=customXml/itemProps1.xml><?xml version="1.0" encoding="utf-8"?>
 <ds:datastoreItem xmlns:ds="http://schemas.openxmlformats.org/officeDocument/2006/customXml" ds:itemID="{6298CF03-1E56-444C-97E2-9F82C862F9D3}">
   <ds:schemaRefs>
     <ds:schemaRef ds:uri="http://schemas.microsoft.com/office/2006/metadata/contentType"/>
@@ -3352,4 +3362,22 @@
     <ds:schemaRef ds:uri="http://schemas.microsoft.com/internal/obd"/>
   </ds:schemaRefs>
 </ds:datastoreItem>
+</file>
+
+<file path=customXml/itemProps2.xml><?xml version="1.0" encoding="utf-8"?>
+<ds:datastoreItem xmlns:ds="http://schemas.openxmlformats.org/officeDocument/2006/customXml" ds:itemID="{2F9E30A7-3D5F-4AC9-9AFA-8CA418DBF38B}">
+  <ds:schemaRefs>
+    <ds:schemaRef ds:uri="http://schemas.microsoft.com/sharepoint/v3/contenttype/forms"/>
+  </ds:schemaRefs>
+</ds:datastoreItem>
+</file>
+
+<file path=customXml/itemProps3.xml><?xml version="1.0" encoding="utf-8"?>
+<ds:datastoreItem xmlns:ds="http://schemas.openxmlformats.org/officeDocument/2006/customXml" ds:itemID="{4BE73506-C5FD-40A9-902D-818BB8472A68}">
+  <ds:schemaRefs>
+    <ds:schemaRef ds:uri="http://schemas.microsoft.com/office/2006/metadata/properties"/>
+    <ds:schemaRef ds:uri="http://schemas.microsoft.com/office/infopath/2007/PartnerControls"/>
+    <ds:schemaRef ds:uri="e4f26b54-c263-404d-abd2-b619fe93ea3e"/>
+  </ds:schemaRefs>
+</ds:datastoreItem>
 </file>
</xml_diff>